<commit_message>
update folder info docs
</commit_message>
<xml_diff>
--- a/ITP scRNA analysis/README_FolderStructure.docx
+++ b/ITP scRNA analysis/README_FolderStructure.docx
@@ -38,7 +38,7 @@
       <w:r>
         <w:t xml:space="preserve"> </w:t>
       </w:r>
-      <w:hyperlink r:id="rId5" w:history="1">
+      <w:hyperlink r:id="rId7" w:anchor="/Davie_et_al_Cell_2018/*/welcome" w:history="1">
         <w:r>
           <w:rPr>
             <w:rStyle w:val="Hyperlink"/>
@@ -48,6 +48,9 @@
       </w:hyperlink>
     </w:p>
     <w:p>
+      <w:pPr>
+        <w:ind w:firstLine="720"/>
+      </w:pPr>
       <w:r>
         <w:rPr>
           <w:b/>
@@ -66,28 +69,19 @@
       <w:r>
         <w:t xml:space="preserve"> </w:t>
       </w:r>
-      <w:hyperlink r:id="rId6" w:history="1">
+      <w:hyperlink r:id="rId8" w:anchor="/Davie_et_al_Cell_2018/Davie_et_al_Cell_2018%2FGoodwin_Fly_AdultVNC_elife54074.loom/gene" w:history="1">
         <w:r>
           <w:rPr>
             <w:rStyle w:val="Hyperlink"/>
           </w:rPr>
-          <w:t>https://scope.aertslab.org/#/Davie_et_al_Cell_2018/Davie_et_al_Cell_2018%2FGoodwin_Fly_AdultVNC_elife54074.lo</w:t>
-        </w:r>
-        <w:r>
-          <w:rPr>
-            <w:rStyle w:val="Hyperlink"/>
-          </w:rPr>
-          <w:t>o</w:t>
-        </w:r>
-        <w:r>
-          <w:rPr>
-            <w:rStyle w:val="Hyperlink"/>
-          </w:rPr>
-          <w:t>m/gene</w:t>
+          <w:t>https://scope.aertslab.org/#/Davie_et_al_Cell_2018/Davie_et_al_Cell_2018%2FGoodwin_Fly_AdultVNC_elife54074.loom/gene</w:t>
         </w:r>
       </w:hyperlink>
     </w:p>
     <w:p>
+      <w:pPr>
+        <w:ind w:firstLine="720"/>
+      </w:pPr>
       <w:r>
         <w:rPr>
           <w:b/>
@@ -126,10 +120,7 @@
       </w:r>
       <w:proofErr w:type="spellEnd"/>
       <w:r>
-        <w:t xml:space="preserve"> analysis</w:t>
-      </w:r>
-      <w:r>
-        <w:t>/</w:t>
+        <w:t xml:space="preserve"> analysis/</w:t>
       </w:r>
       <w:r>
         <w:rPr>
@@ -278,15 +269,7 @@
     </w:p>
     <w:p>
       <w:r>
-        <w:t xml:space="preserve">The code checks to see if input/output folders </w:t>
-      </w:r>
-      <w:proofErr w:type="gramStart"/>
-      <w:r>
-        <w:t>exist, and</w:t>
-      </w:r>
-      <w:proofErr w:type="gramEnd"/>
-      <w:r>
-        <w:t xml:space="preserve"> will make them if they do not. However, without the input files provided (or needed from codex download), the rest of the script will not run</w:t>
+        <w:t>The code checks to see if input/output folders exist, and will make them if they do not. However, without the input files provided (or needed from codex download), the rest of the script will not run</w:t>
       </w:r>
     </w:p>
     <w:p>
@@ -334,7 +317,7 @@
                     <pic:cNvPicPr/>
                   </pic:nvPicPr>
                   <pic:blipFill>
-                    <a:blip r:embed="rId7">
+                    <a:blip r:embed="rId9">
                       <a:extLst>
                         <a:ext uri="{28A0092B-C50C-407E-A947-70E740481C1C}">
                           <a14:useLocalDpi xmlns:a14="http://schemas.microsoft.com/office/drawing/2010/main" val="0"/>
@@ -403,30 +386,10 @@
     <w:p/>
     <w:p/>
     <w:p/>
-    <w:p/>
-    <w:p/>
     <w:p>
       <w:r>
         <w:lastRenderedPageBreak/>
-        <w:t>After you run the Figure</w:t>
-      </w:r>
-      <w:r>
-        <w:t xml:space="preserve"> </w:t>
-      </w:r>
-      <w:r>
-        <w:t xml:space="preserve">13.R </w:t>
-      </w:r>
-      <w:r>
-        <w:t xml:space="preserve">&amp; Figure 13 supplement 3.R </w:t>
-      </w:r>
-      <w:r>
-        <w:t>script</w:t>
-      </w:r>
-      <w:r>
-        <w:t>s</w:t>
-      </w:r>
-      <w:r>
-        <w:t>, the folders should contain the following files</w:t>
+        <w:t>After you run the Figure 13.R &amp; Figure 13 supplement 3.R scripts, the folders should contain the following files</w:t>
       </w:r>
       <w:r>
         <w:t>:</w:t>
@@ -441,9 +404,9 @@
           <w:noProof/>
         </w:rPr>
         <w:drawing>
-          <wp:inline distT="0" distB="0" distL="0" distR="0" wp14:anchorId="40B0B3B5" wp14:editId="5F788EBC">
-            <wp:extent cx="3826933" cy="8021518"/>
-            <wp:effectExtent l="0" t="0" r="0" b="5080"/>
+          <wp:inline distT="0" distB="0" distL="0" distR="0" wp14:anchorId="40B0B3B5" wp14:editId="7E7272CB">
+            <wp:extent cx="3583094" cy="7510417"/>
+            <wp:effectExtent l="0" t="0" r="0" b="0"/>
             <wp:docPr id="428961442" name="Picture 1" descr="A screenshot of a computer&#10;&#10;AI-generated content may be incorrect."/>
             <wp:cNvGraphicFramePr>
               <a:graphicFrameLocks xmlns:a="http://schemas.openxmlformats.org/drawingml/2006/main" noChangeAspect="1"/>
@@ -456,7 +419,7 @@
                     <pic:cNvPicPr/>
                   </pic:nvPicPr>
                   <pic:blipFill>
-                    <a:blip r:embed="rId8">
+                    <a:blip r:embed="rId10">
                       <a:extLst>
                         <a:ext uri="{28A0092B-C50C-407E-A947-70E740481C1C}">
                           <a14:useLocalDpi xmlns:a14="http://schemas.microsoft.com/office/drawing/2010/main" val="0"/>
@@ -470,7 +433,7 @@
                   <pic:spPr>
                     <a:xfrm>
                       <a:off x="0" y="0"/>
-                      <a:ext cx="3838923" cy="8046651"/>
+                      <a:ext cx="3615288" cy="7577897"/>
                     </a:xfrm>
                     <a:prstGeom prst="rect">
                       <a:avLst/>
@@ -485,6 +448,9 @@
     </w:p>
     <w:p/>
     <w:sectPr>
+      <w:headerReference w:type="default" r:id="rId11"/>
+      <w:footerReference w:type="even" r:id="rId12"/>
+      <w:footerReference w:type="default" r:id="rId13"/>
       <w:pgSz w:w="12240" w:h="15840"/>
       <w:pgMar w:top="720" w:right="720" w:bottom="720" w:left="720" w:header="720" w:footer="720" w:gutter="0"/>
       <w:cols w:space="720"/>
@@ -492,6 +458,226 @@
     </w:sectPr>
   </w:body>
 </w:document>
+</file>
+
+<file path=word/endnotes.xml><?xml version="1.0" encoding="utf-8"?>
+<w:endnotes xmlns:wpc="http://schemas.microsoft.com/office/word/2010/wordprocessingCanvas" xmlns:cx="http://schemas.microsoft.com/office/drawing/2014/chartex" xmlns:cx1="http://schemas.microsoft.com/office/drawing/2015/9/8/chartex" xmlns:cx2="http://schemas.microsoft.com/office/drawing/2015/10/21/chartex" xmlns:cx3="http://schemas.microsoft.com/office/drawing/2016/5/9/chartex" xmlns:cx4="http://schemas.microsoft.com/office/drawing/2016/5/10/chartex" xmlns:cx5="http://schemas.microsoft.com/office/drawing/2016/5/11/chartex" xmlns:cx6="http://schemas.microsoft.com/office/drawing/2016/5/12/chartex" xmlns:cx7="http://schemas.microsoft.com/office/drawing/2016/5/13/chartex" xmlns:cx8="http://schemas.microsoft.com/office/drawing/2016/5/14/chartex" xmlns:mc="http://schemas.openxmlformats.org/markup-compatibility/2006" xmlns:aink="http://schemas.microsoft.com/office/drawing/2016/ink" xmlns:am3d="http://schemas.microsoft.com/office/drawing/2017/model3d" xmlns:o="urn:schemas-microsoft-com:office:office" xmlns:oel="http://schemas.microsoft.com/office/2019/extlst" xmlns:r="http://schemas.openxmlformats.org/officeDocument/2006/relationships" xmlns:m="http://schemas.openxmlformats.org/officeDocument/2006/math" xmlns:v="urn:schemas-microsoft-com:vml" xmlns:wp14="http://schemas.microsoft.com/office/word/2010/wordprocessingDrawing" xmlns:wp="http://schemas.openxmlformats.org/drawingml/2006/wordprocessingDrawing" xmlns:w10="urn:schemas-microsoft-com:office:word" xmlns:w="http://schemas.openxmlformats.org/wordprocessingml/2006/main" xmlns:w14="http://schemas.microsoft.com/office/word/2010/wordml" xmlns:w15="http://schemas.microsoft.com/office/word/2012/wordml" xmlns:w16cex="http://schemas.microsoft.com/office/word/2018/wordml/cex" xmlns:w16cid="http://schemas.microsoft.com/office/word/2016/wordml/cid" xmlns:w16="http://schemas.microsoft.com/office/word/2018/wordml" xmlns:w16du="http://schemas.microsoft.com/office/word/2023/wordml/word16du" xmlns:w16sdtdh="http://schemas.microsoft.com/office/word/2020/wordml/sdtdatahash" xmlns:w16sdtfl="http://schemas.microsoft.com/office/word/2024/wordml/sdtformatlock" xmlns:w16se="http://schemas.microsoft.com/office/word/2015/wordml/symex" xmlns:wpg="http://schemas.microsoft.com/office/word/2010/wordprocessingGroup" xmlns:wpi="http://schemas.microsoft.com/office/word/2010/wordprocessingInk" xmlns:wne="http://schemas.microsoft.com/office/word/2006/wordml" xmlns:wps="http://schemas.microsoft.com/office/word/2010/wordprocessingShape" mc:Ignorable="w14 w15 w16se w16cid w16 w16cex w16sdtdh w16sdtfl w16du wp14">
+  <w:endnote w:type="separator" w:id="-1">
+    <w:p>
+      <w:pPr>
+        <w:spacing w:after="0" w:line="240" w:lineRule="auto"/>
+      </w:pPr>
+      <w:r>
+        <w:separator/>
+      </w:r>
+    </w:p>
+  </w:endnote>
+  <w:endnote w:type="continuationSeparator" w:id="0">
+    <w:p>
+      <w:pPr>
+        <w:spacing w:after="0" w:line="240" w:lineRule="auto"/>
+      </w:pPr>
+      <w:r>
+        <w:continuationSeparator/>
+      </w:r>
+    </w:p>
+  </w:endnote>
+</w:endnotes>
+</file>
+
+<file path=word/footer1.xml><?xml version="1.0" encoding="utf-8"?>
+<w:ftr xmlns:wpc="http://schemas.microsoft.com/office/word/2010/wordprocessingCanvas" xmlns:cx="http://schemas.microsoft.com/office/drawing/2014/chartex" xmlns:cx1="http://schemas.microsoft.com/office/drawing/2015/9/8/chartex" xmlns:cx2="http://schemas.microsoft.com/office/drawing/2015/10/21/chartex" xmlns:cx3="http://schemas.microsoft.com/office/drawing/2016/5/9/chartex" xmlns:cx4="http://schemas.microsoft.com/office/drawing/2016/5/10/chartex" xmlns:cx5="http://schemas.microsoft.com/office/drawing/2016/5/11/chartex" xmlns:cx6="http://schemas.microsoft.com/office/drawing/2016/5/12/chartex" xmlns:cx7="http://schemas.microsoft.com/office/drawing/2016/5/13/chartex" xmlns:cx8="http://schemas.microsoft.com/office/drawing/2016/5/14/chartex" xmlns:mc="http://schemas.openxmlformats.org/markup-compatibility/2006" xmlns:aink="http://schemas.microsoft.com/office/drawing/2016/ink" xmlns:am3d="http://schemas.microsoft.com/office/drawing/2017/model3d" xmlns:o="urn:schemas-microsoft-com:office:office" xmlns:oel="http://schemas.microsoft.com/office/2019/extlst" xmlns:r="http://schemas.openxmlformats.org/officeDocument/2006/relationships" xmlns:m="http://schemas.openxmlformats.org/officeDocument/2006/math" xmlns:v="urn:schemas-microsoft-com:vml" xmlns:wp14="http://schemas.microsoft.com/office/word/2010/wordprocessingDrawing" xmlns:wp="http://schemas.openxmlformats.org/drawingml/2006/wordprocessingDrawing" xmlns:w10="urn:schemas-microsoft-com:office:word" xmlns:w="http://schemas.openxmlformats.org/wordprocessingml/2006/main" xmlns:w14="http://schemas.microsoft.com/office/word/2010/wordml" xmlns:w15="http://schemas.microsoft.com/office/word/2012/wordml" xmlns:w16cex="http://schemas.microsoft.com/office/word/2018/wordml/cex" xmlns:w16cid="http://schemas.microsoft.com/office/word/2016/wordml/cid" xmlns:w16="http://schemas.microsoft.com/office/word/2018/wordml" xmlns:w16du="http://schemas.microsoft.com/office/word/2023/wordml/word16du" xmlns:w16sdtdh="http://schemas.microsoft.com/office/word/2020/wordml/sdtdatahash" xmlns:w16sdtfl="http://schemas.microsoft.com/office/word/2024/wordml/sdtformatlock" xmlns:w16se="http://schemas.microsoft.com/office/word/2015/wordml/symex" xmlns:wpg="http://schemas.microsoft.com/office/word/2010/wordprocessingGroup" xmlns:wpi="http://schemas.microsoft.com/office/word/2010/wordprocessingInk" xmlns:wne="http://schemas.microsoft.com/office/word/2006/wordml" xmlns:wps="http://schemas.microsoft.com/office/word/2010/wordprocessingShape" mc:Ignorable="w14 w15 w16se w16cid w16 w16cex w16sdtdh w16sdtfl w16du wp14">
+  <w:sdt>
+    <w:sdtPr>
+      <w:rPr>
+        <w:rStyle w:val="PageNumber"/>
+      </w:rPr>
+      <w:id w:val="-2029012467"/>
+      <w:docPartObj>
+        <w:docPartGallery w:val="Page Numbers (Bottom of Page)"/>
+        <w:docPartUnique/>
+      </w:docPartObj>
+    </w:sdtPr>
+    <w:sdtContent>
+      <w:p>
+        <w:pPr>
+          <w:pStyle w:val="Footer"/>
+          <w:framePr w:wrap="none" w:vAnchor="text" w:hAnchor="margin" w:xAlign="right" w:y="1"/>
+          <w:rPr>
+            <w:rStyle w:val="PageNumber"/>
+          </w:rPr>
+        </w:pPr>
+        <w:r>
+          <w:rPr>
+            <w:rStyle w:val="PageNumber"/>
+          </w:rPr>
+          <w:fldChar w:fldCharType="begin"/>
+        </w:r>
+        <w:r>
+          <w:rPr>
+            <w:rStyle w:val="PageNumber"/>
+          </w:rPr>
+          <w:instrText xml:space="preserve"> PAGE </w:instrText>
+        </w:r>
+        <w:r>
+          <w:rPr>
+            <w:rStyle w:val="PageNumber"/>
+          </w:rPr>
+          <w:fldChar w:fldCharType="separate"/>
+        </w:r>
+        <w:r>
+          <w:rPr>
+            <w:rStyle w:val="PageNumber"/>
+          </w:rPr>
+          <w:fldChar w:fldCharType="end"/>
+        </w:r>
+      </w:p>
+    </w:sdtContent>
+  </w:sdt>
+  <w:p>
+    <w:pPr>
+      <w:pStyle w:val="Footer"/>
+      <w:ind w:right="360"/>
+    </w:pPr>
+  </w:p>
+</w:ftr>
+</file>
+
+<file path=word/footer2.xml><?xml version="1.0" encoding="utf-8"?>
+<w:ftr xmlns:wpc="http://schemas.microsoft.com/office/word/2010/wordprocessingCanvas" xmlns:cx="http://schemas.microsoft.com/office/drawing/2014/chartex" xmlns:cx1="http://schemas.microsoft.com/office/drawing/2015/9/8/chartex" xmlns:cx2="http://schemas.microsoft.com/office/drawing/2015/10/21/chartex" xmlns:cx3="http://schemas.microsoft.com/office/drawing/2016/5/9/chartex" xmlns:cx4="http://schemas.microsoft.com/office/drawing/2016/5/10/chartex" xmlns:cx5="http://schemas.microsoft.com/office/drawing/2016/5/11/chartex" xmlns:cx6="http://schemas.microsoft.com/office/drawing/2016/5/12/chartex" xmlns:cx7="http://schemas.microsoft.com/office/drawing/2016/5/13/chartex" xmlns:cx8="http://schemas.microsoft.com/office/drawing/2016/5/14/chartex" xmlns:mc="http://schemas.openxmlformats.org/markup-compatibility/2006" xmlns:aink="http://schemas.microsoft.com/office/drawing/2016/ink" xmlns:am3d="http://schemas.microsoft.com/office/drawing/2017/model3d" xmlns:o="urn:schemas-microsoft-com:office:office" xmlns:oel="http://schemas.microsoft.com/office/2019/extlst" xmlns:r="http://schemas.openxmlformats.org/officeDocument/2006/relationships" xmlns:m="http://schemas.openxmlformats.org/officeDocument/2006/math" xmlns:v="urn:schemas-microsoft-com:vml" xmlns:wp14="http://schemas.microsoft.com/office/word/2010/wordprocessingDrawing" xmlns:wp="http://schemas.openxmlformats.org/drawingml/2006/wordprocessingDrawing" xmlns:w10="urn:schemas-microsoft-com:office:word" xmlns:w="http://schemas.openxmlformats.org/wordprocessingml/2006/main" xmlns:w14="http://schemas.microsoft.com/office/word/2010/wordml" xmlns:w15="http://schemas.microsoft.com/office/word/2012/wordml" xmlns:w16cex="http://schemas.microsoft.com/office/word/2018/wordml/cex" xmlns:w16cid="http://schemas.microsoft.com/office/word/2016/wordml/cid" xmlns:w16="http://schemas.microsoft.com/office/word/2018/wordml" xmlns:w16du="http://schemas.microsoft.com/office/word/2023/wordml/word16du" xmlns:w16sdtdh="http://schemas.microsoft.com/office/word/2020/wordml/sdtdatahash" xmlns:w16sdtfl="http://schemas.microsoft.com/office/word/2024/wordml/sdtformatlock" xmlns:w16se="http://schemas.microsoft.com/office/word/2015/wordml/symex" xmlns:wpg="http://schemas.microsoft.com/office/word/2010/wordprocessingGroup" xmlns:wpi="http://schemas.microsoft.com/office/word/2010/wordprocessingInk" xmlns:wne="http://schemas.microsoft.com/office/word/2006/wordml" xmlns:wps="http://schemas.microsoft.com/office/word/2010/wordprocessingShape" mc:Ignorable="w14 w15 w16se w16cid w16 w16cex w16sdtdh w16sdtfl w16du wp14">
+  <w:sdt>
+    <w:sdtPr>
+      <w:rPr>
+        <w:rStyle w:val="PageNumber"/>
+      </w:rPr>
+      <w:id w:val="-237944992"/>
+      <w:docPartObj>
+        <w:docPartGallery w:val="Page Numbers (Bottom of Page)"/>
+        <w:docPartUnique/>
+      </w:docPartObj>
+    </w:sdtPr>
+    <w:sdtContent>
+      <w:p>
+        <w:pPr>
+          <w:pStyle w:val="Footer"/>
+          <w:framePr w:wrap="none" w:vAnchor="text" w:hAnchor="margin" w:xAlign="right" w:y="1"/>
+          <w:rPr>
+            <w:rStyle w:val="PageNumber"/>
+          </w:rPr>
+        </w:pPr>
+        <w:r>
+          <w:rPr>
+            <w:rStyle w:val="PageNumber"/>
+          </w:rPr>
+          <w:fldChar w:fldCharType="begin"/>
+        </w:r>
+        <w:r>
+          <w:rPr>
+            <w:rStyle w:val="PageNumber"/>
+          </w:rPr>
+          <w:instrText xml:space="preserve"> PAGE </w:instrText>
+        </w:r>
+        <w:r>
+          <w:rPr>
+            <w:rStyle w:val="PageNumber"/>
+          </w:rPr>
+          <w:fldChar w:fldCharType="separate"/>
+        </w:r>
+        <w:r>
+          <w:rPr>
+            <w:rStyle w:val="PageNumber"/>
+            <w:noProof/>
+          </w:rPr>
+          <w:t>1</w:t>
+        </w:r>
+        <w:r>
+          <w:rPr>
+            <w:rStyle w:val="PageNumber"/>
+          </w:rPr>
+          <w:fldChar w:fldCharType="end"/>
+        </w:r>
+      </w:p>
+    </w:sdtContent>
+  </w:sdt>
+  <w:p>
+    <w:pPr>
+      <w:pStyle w:val="Footer"/>
+      <w:ind w:right="360"/>
+    </w:pPr>
+  </w:p>
+</w:ftr>
+</file>
+
+<file path=word/footnotes.xml><?xml version="1.0" encoding="utf-8"?>
+<w:footnotes xmlns:wpc="http://schemas.microsoft.com/office/word/2010/wordprocessingCanvas" xmlns:cx="http://schemas.microsoft.com/office/drawing/2014/chartex" xmlns:cx1="http://schemas.microsoft.com/office/drawing/2015/9/8/chartex" xmlns:cx2="http://schemas.microsoft.com/office/drawing/2015/10/21/chartex" xmlns:cx3="http://schemas.microsoft.com/office/drawing/2016/5/9/chartex" xmlns:cx4="http://schemas.microsoft.com/office/drawing/2016/5/10/chartex" xmlns:cx5="http://schemas.microsoft.com/office/drawing/2016/5/11/chartex" xmlns:cx6="http://schemas.microsoft.com/office/drawing/2016/5/12/chartex" xmlns:cx7="http://schemas.microsoft.com/office/drawing/2016/5/13/chartex" xmlns:cx8="http://schemas.microsoft.com/office/drawing/2016/5/14/chartex" xmlns:mc="http://schemas.openxmlformats.org/markup-compatibility/2006" xmlns:aink="http://schemas.microsoft.com/office/drawing/2016/ink" xmlns:am3d="http://schemas.microsoft.com/office/drawing/2017/model3d" xmlns:o="urn:schemas-microsoft-com:office:office" xmlns:oel="http://schemas.microsoft.com/office/2019/extlst" xmlns:r="http://schemas.openxmlformats.org/officeDocument/2006/relationships" xmlns:m="http://schemas.openxmlformats.org/officeDocument/2006/math" xmlns:v="urn:schemas-microsoft-com:vml" xmlns:wp14="http://schemas.microsoft.com/office/word/2010/wordprocessingDrawing" xmlns:wp="http://schemas.openxmlformats.org/drawingml/2006/wordprocessingDrawing" xmlns:w10="urn:schemas-microsoft-com:office:word" xmlns:w="http://schemas.openxmlformats.org/wordprocessingml/2006/main" xmlns:w14="http://schemas.microsoft.com/office/word/2010/wordml" xmlns:w15="http://schemas.microsoft.com/office/word/2012/wordml" xmlns:w16cex="http://schemas.microsoft.com/office/word/2018/wordml/cex" xmlns:w16cid="http://schemas.microsoft.com/office/word/2016/wordml/cid" xmlns:w16="http://schemas.microsoft.com/office/word/2018/wordml" xmlns:w16du="http://schemas.microsoft.com/office/word/2023/wordml/word16du" xmlns:w16sdtdh="http://schemas.microsoft.com/office/word/2020/wordml/sdtdatahash" xmlns:w16sdtfl="http://schemas.microsoft.com/office/word/2024/wordml/sdtformatlock" xmlns:w16se="http://schemas.microsoft.com/office/word/2015/wordml/symex" xmlns:wpg="http://schemas.microsoft.com/office/word/2010/wordprocessingGroup" xmlns:wpi="http://schemas.microsoft.com/office/word/2010/wordprocessingInk" xmlns:wne="http://schemas.microsoft.com/office/word/2006/wordml" xmlns:wps="http://schemas.microsoft.com/office/word/2010/wordprocessingShape" mc:Ignorable="w14 w15 w16se w16cid w16 w16cex w16sdtdh w16sdtfl w16du wp14">
+  <w:footnote w:type="separator" w:id="-1">
+    <w:p>
+      <w:pPr>
+        <w:spacing w:after="0" w:line="240" w:lineRule="auto"/>
+      </w:pPr>
+      <w:r>
+        <w:separator/>
+      </w:r>
+    </w:p>
+  </w:footnote>
+  <w:footnote w:type="continuationSeparator" w:id="0">
+    <w:p>
+      <w:pPr>
+        <w:spacing w:after="0" w:line="240" w:lineRule="auto"/>
+      </w:pPr>
+      <w:r>
+        <w:continuationSeparator/>
+      </w:r>
+    </w:p>
+  </w:footnote>
+</w:footnotes>
+</file>
+
+<file path=word/header1.xml><?xml version="1.0" encoding="utf-8"?>
+<w:hdr xmlns:wpc="http://schemas.microsoft.com/office/word/2010/wordprocessingCanvas" xmlns:cx="http://schemas.microsoft.com/office/drawing/2014/chartex" xmlns:cx1="http://schemas.microsoft.com/office/drawing/2015/9/8/chartex" xmlns:cx2="http://schemas.microsoft.com/office/drawing/2015/10/21/chartex" xmlns:cx3="http://schemas.microsoft.com/office/drawing/2016/5/9/chartex" xmlns:cx4="http://schemas.microsoft.com/office/drawing/2016/5/10/chartex" xmlns:cx5="http://schemas.microsoft.com/office/drawing/2016/5/11/chartex" xmlns:cx6="http://schemas.microsoft.com/office/drawing/2016/5/12/chartex" xmlns:cx7="http://schemas.microsoft.com/office/drawing/2016/5/13/chartex" xmlns:cx8="http://schemas.microsoft.com/office/drawing/2016/5/14/chartex" xmlns:mc="http://schemas.openxmlformats.org/markup-compatibility/2006" xmlns:aink="http://schemas.microsoft.com/office/drawing/2016/ink" xmlns:am3d="http://schemas.microsoft.com/office/drawing/2017/model3d" xmlns:o="urn:schemas-microsoft-com:office:office" xmlns:oel="http://schemas.microsoft.com/office/2019/extlst" xmlns:r="http://schemas.openxmlformats.org/officeDocument/2006/relationships" xmlns:m="http://schemas.openxmlformats.org/officeDocument/2006/math" xmlns:v="urn:schemas-microsoft-com:vml" xmlns:wp14="http://schemas.microsoft.com/office/word/2010/wordprocessingDrawing" xmlns:wp="http://schemas.openxmlformats.org/drawingml/2006/wordprocessingDrawing" xmlns:w10="urn:schemas-microsoft-com:office:word" xmlns:w="http://schemas.openxmlformats.org/wordprocessingml/2006/main" xmlns:w14="http://schemas.microsoft.com/office/word/2010/wordml" xmlns:w15="http://schemas.microsoft.com/office/word/2012/wordml" xmlns:w16cex="http://schemas.microsoft.com/office/word/2018/wordml/cex" xmlns:w16cid="http://schemas.microsoft.com/office/word/2016/wordml/cid" xmlns:w16="http://schemas.microsoft.com/office/word/2018/wordml" xmlns:w16du="http://schemas.microsoft.com/office/word/2023/wordml/word16du" xmlns:w16sdtdh="http://schemas.microsoft.com/office/word/2020/wordml/sdtdatahash" xmlns:w16sdtfl="http://schemas.microsoft.com/office/word/2024/wordml/sdtformatlock" xmlns:w16se="http://schemas.microsoft.com/office/word/2015/wordml/symex" xmlns:wpg="http://schemas.microsoft.com/office/word/2010/wordprocessingGroup" xmlns:wpi="http://schemas.microsoft.com/office/word/2010/wordprocessingInk" xmlns:wne="http://schemas.microsoft.com/office/word/2006/wordml" xmlns:wps="http://schemas.microsoft.com/office/word/2010/wordprocessingShape" mc:Ignorable="w14 w15 w16se w16cid w16 w16cex w16sdtdh w16sdtfl w16du wp14">
+  <w:p>
+    <w:pPr>
+      <w:jc w:val="center"/>
+      <w:rPr>
+        <w:sz w:val="20"/>
+        <w:szCs w:val="20"/>
+      </w:rPr>
+    </w:pPr>
+    <w:r>
+      <w:rPr>
+        <w:sz w:val="20"/>
+        <w:szCs w:val="20"/>
+      </w:rPr>
+      <w:t xml:space="preserve">Gera et al (2025): Anti-diuretic hormone ITP signals via a guanylate cyclase receptor to modulate systemic homeostasis in </w:t>
+    </w:r>
+    <w:r>
+      <w:rPr>
+        <w:i/>
+        <w:iCs/>
+        <w:sz w:val="20"/>
+        <w:szCs w:val="20"/>
+      </w:rPr>
+      <w:t>Drosophila</w:t>
+    </w:r>
+    <w:r>
+      <w:rPr>
+        <w:sz w:val="20"/>
+        <w:szCs w:val="20"/>
+      </w:rPr>
+      <w:t xml:space="preserve"> </w:t>
+    </w:r>
+    <w:hyperlink r:id="rId1" w:history="1">
+      <w:r>
+        <w:rPr>
+          <w:rStyle w:val="Hyperlink"/>
+          <w:sz w:val="20"/>
+          <w:szCs w:val="20"/>
+        </w:rPr>
+        <w:t>https://elifesciences.org/reviewed-preprints/97043</w:t>
+      </w:r>
+    </w:hyperlink>
+  </w:p>
+</w:hdr>
 </file>
 
 <file path=word/numbering.xml><?xml version="1.0" encoding="utf-8"?>
@@ -1775,6 +1961,58 @@
       <w:u w:val="single"/>
     </w:rPr>
   </w:style>
+  <w:style w:type="paragraph" w:styleId="Header">
+    <w:name w:val="header"/>
+    <w:basedOn w:val="Normal"/>
+    <w:link w:val="HeaderChar"/>
+    <w:uiPriority w:val="99"/>
+    <w:unhideWhenUsed/>
+    <w:rsid w:val="00A437B7"/>
+    <w:pPr>
+      <w:tabs>
+        <w:tab w:val="center" w:pos="4680"/>
+        <w:tab w:val="right" w:pos="9360"/>
+      </w:tabs>
+      <w:spacing w:after="0" w:line="240" w:lineRule="auto"/>
+    </w:pPr>
+  </w:style>
+  <w:style w:type="character" w:customStyle="1" w:styleId="HeaderChar">
+    <w:name w:val="Header Char"/>
+    <w:basedOn w:val="DefaultParagraphFont"/>
+    <w:link w:val="Header"/>
+    <w:uiPriority w:val="99"/>
+    <w:rsid w:val="00A437B7"/>
+  </w:style>
+  <w:style w:type="paragraph" w:styleId="Footer">
+    <w:name w:val="footer"/>
+    <w:basedOn w:val="Normal"/>
+    <w:link w:val="FooterChar"/>
+    <w:uiPriority w:val="99"/>
+    <w:unhideWhenUsed/>
+    <w:rsid w:val="00A437B7"/>
+    <w:pPr>
+      <w:tabs>
+        <w:tab w:val="center" w:pos="4680"/>
+        <w:tab w:val="right" w:pos="9360"/>
+      </w:tabs>
+      <w:spacing w:after="0" w:line="240" w:lineRule="auto"/>
+    </w:pPr>
+  </w:style>
+  <w:style w:type="character" w:customStyle="1" w:styleId="FooterChar">
+    <w:name w:val="Footer Char"/>
+    <w:basedOn w:val="DefaultParagraphFont"/>
+    <w:link w:val="Footer"/>
+    <w:uiPriority w:val="99"/>
+    <w:rsid w:val="00A437B7"/>
+  </w:style>
+  <w:style w:type="character" w:styleId="PageNumber">
+    <w:name w:val="page number"/>
+    <w:basedOn w:val="DefaultParagraphFont"/>
+    <w:uiPriority w:val="99"/>
+    <w:semiHidden/>
+    <w:unhideWhenUsed/>
+    <w:rsid w:val="00A437B7"/>
+  </w:style>
 </w:styles>
 </file>
 

</xml_diff>